<commit_message>
Adding LSTM models up to 5 weeks and Arimax model
</commit_message>
<xml_diff>
--- a/Draft.docx
+++ b/Draft.docx
@@ -200,6 +200,7 @@
     <w:p>
       <w:pPr>
         <w:rPr>
+          <w:rStyle w:val="Hyperlink"/>
           <w:lang w:val="en-US"/>
         </w:rPr>
       </w:pPr>
@@ -235,17 +236,102 @@
     </w:p>
     <w:p>
       <w:pPr>
+        <w:rPr>
+          <w:lang w:val="en-US"/>
+        </w:rPr>
+      </w:pPr>
+    </w:p>
+    <w:p>
+      <w:pPr>
+        <w:rPr>
+          <w:lang w:val="en-US"/>
+        </w:rPr>
+      </w:pPr>
+      <w:r>
+        <w:rPr>
+          <w:lang w:val="en-US"/>
+        </w:rPr>
+        <w:t>Brazil population data:</w:t>
+      </w:r>
+      <w:r>
+        <w:rPr>
+          <w:lang w:val="en-US"/>
+        </w:rPr>
+        <w:t xml:space="preserve"> </w:t>
+      </w:r>
+      <w:hyperlink r:id="rId7" w:history="1">
+        <w:r>
+          <w:rPr>
+            <w:rStyle w:val="Hyperlink"/>
+            <w:lang w:val="en-US"/>
+          </w:rPr>
+          <w:t>https://cidades.ibge.gov.br/brasil/panorama</w:t>
+        </w:r>
+      </w:hyperlink>
+    </w:p>
+    <w:p>
+      <w:pPr>
+        <w:rPr>
+          <w:lang w:val="en-US"/>
+        </w:rPr>
+      </w:pPr>
+      <w:r>
+        <w:rPr>
+          <w:lang w:val="en-US"/>
+        </w:rPr>
+        <w:t xml:space="preserve">Colombia </w:t>
+      </w:r>
+    </w:p>
+    <w:p>
+      <w:proofErr w:type="spellStart"/>
+      <w:r>
+        <w:t>Mexico</w:t>
+      </w:r>
+      <w:proofErr w:type="spellEnd"/>
+      <w:r>
+        <w:t xml:space="preserve"> </w:t>
+      </w:r>
+      <w:proofErr w:type="spellStart"/>
+      <w:r>
+        <w:t>p</w:t>
+      </w:r>
+      <w:r>
+        <w:t>opulation</w:t>
+      </w:r>
+      <w:proofErr w:type="spellEnd"/>
+      <w:r>
+        <w:t xml:space="preserve"> data: </w:t>
+      </w:r>
+      <w:hyperlink r:id="rId8" w:history="1">
+        <w:r>
+          <w:rPr>
+            <w:rStyle w:val="Hyperlink"/>
+          </w:rPr>
+          <w:t>http://www.beta.inegi.org.mx/temas/estructura/</w:t>
+        </w:r>
+      </w:hyperlink>
+    </w:p>
+    <w:p/>
+    <w:p>
+      <w:pPr>
         <w:pStyle w:val="Heading2"/>
-        <w:rPr>
-          <w:lang w:val="en-US"/>
-        </w:rPr>
       </w:pPr>
       <w:r>
-        <w:rPr>
-          <w:lang w:val="en-US"/>
-        </w:rPr>
-        <w:t>Google Search Queries</w:t>
-      </w:r>
+        <w:t xml:space="preserve">Google </w:t>
+      </w:r>
+      <w:proofErr w:type="spellStart"/>
+      <w:r>
+        <w:t>Search</w:t>
+      </w:r>
+      <w:proofErr w:type="spellEnd"/>
+      <w:r>
+        <w:t xml:space="preserve"> </w:t>
+      </w:r>
+      <w:proofErr w:type="spellStart"/>
+      <w:r>
+        <w:t>Queries</w:t>
+      </w:r>
+      <w:proofErr w:type="spellEnd"/>
     </w:p>
     <w:p>
       <w:pPr>
@@ -272,15 +358,7 @@
         <w:rPr>
           <w:lang w:val="en-US"/>
         </w:rPr>
-        <w:t>We decided to select “zika”</w:t>
-      </w:r>
-      <w:bookmarkStart w:id="0" w:name="_GoBack"/>
-      <w:bookmarkEnd w:id="0"/>
-      <w:r>
-        <w:rPr>
-          <w:lang w:val="en-US"/>
-        </w:rPr>
-        <w:t xml:space="preserve"> as our only search term, as it is the most general term used between countries, we also assumed that any other zika related terms, such as “zika symptoms” and “zika virus”, are reflected on the more general “zika” search index.</w:t>
+        <w:t>We decided to select “zika” as our only search term, as it is the most general term used between countries, we also assumed that any other zika related terms, such as “zika symptoms” and “zika virus”, are reflected on the more general “zika” search index.</w:t>
       </w:r>
     </w:p>
     <w:p>
@@ -337,6 +415,12 @@
               </w:rPr>
               <w:t>Brazil</w:t>
             </w:r>
+            <w:r>
+              <w:rPr>
+                <w:lang w:val="en-US"/>
+              </w:rPr>
+              <w:t xml:space="preserve"> </w:t>
+            </w:r>
           </w:p>
         </w:tc>
         <w:tc>
@@ -354,6 +438,12 @@
                 <w:lang w:val="en-US"/>
               </w:rPr>
               <w:t>Colombia</w:t>
+            </w:r>
+            <w:r>
+              <w:rPr>
+                <w:lang w:val="en-US"/>
+              </w:rPr>
+              <w:t xml:space="preserve"> </w:t>
             </w:r>
           </w:p>
         </w:tc>
@@ -435,6 +525,82 @@
                 <w:lang w:val="en-US"/>
               </w:rPr>
             </w:pPr>
+          </w:p>
+        </w:tc>
+      </w:tr>
+      <w:tr>
+        <w:tc>
+          <w:tcPr>
+            <w:tcW w:w="2207" w:type="dxa"/>
+          </w:tcPr>
+          <w:p>
+            <w:pPr>
+              <w:rPr>
+                <w:lang w:val="en-US"/>
+              </w:rPr>
+            </w:pPr>
+            <w:r>
+              <w:rPr>
+                <w:lang w:val="en-US"/>
+              </w:rPr>
+              <w:t>Population</w:t>
+            </w:r>
+          </w:p>
+        </w:tc>
+        <w:tc>
+          <w:tcPr>
+            <w:tcW w:w="2207" w:type="dxa"/>
+          </w:tcPr>
+          <w:p>
+            <w:pPr>
+              <w:rPr>
+                <w:rStyle w:val="cwcot"/>
+              </w:rPr>
+            </w:pPr>
+            <w:r>
+              <w:t>207660929</w:t>
+            </w:r>
+            <w:r>
+              <w:t xml:space="preserve"> (2017)</w:t>
+            </w:r>
+          </w:p>
+        </w:tc>
+        <w:tc>
+          <w:tcPr>
+            <w:tcW w:w="2207" w:type="dxa"/>
+          </w:tcPr>
+          <w:p>
+            <w:pPr>
+              <w:rPr>
+                <w:lang w:val="en-US"/>
+              </w:rPr>
+            </w:pPr>
+            <w:r>
+              <w:rPr>
+                <w:lang w:val="en-US"/>
+              </w:rPr>
+              <w:t>48202617 (2015)</w:t>
+            </w:r>
+          </w:p>
+        </w:tc>
+        <w:tc>
+          <w:tcPr>
+            <w:tcW w:w="2207" w:type="dxa"/>
+          </w:tcPr>
+          <w:p>
+            <w:pPr>
+              <w:rPr>
+                <w:lang w:val="en-US"/>
+              </w:rPr>
+            </w:pPr>
+            <w:r>
+              <w:rPr>
+                <w:lang w:val="en-US"/>
+              </w:rPr>
+              <w:t>119938473</w:t>
+            </w:r>
+            <w:bookmarkStart w:id="0" w:name="_GoBack"/>
+            <w:bookmarkEnd w:id="0"/>
           </w:p>
         </w:tc>
       </w:tr>

</xml_diff>